<commit_message>
repo name change link
</commit_message>
<xml_diff>
--- a/docs/Co-Site-Glossar.docx
+++ b/docs/Co-Site-Glossar.docx
@@ -6070,7 +6070,7 @@
     </w:p>
     <w:bookmarkEnd w:id="188"/>
     <w:bookmarkEnd w:id="189"/>
-    <w:bookmarkStart w:id="195" w:name="impressum"/>
+    <w:bookmarkStart w:id="196" w:name="impressum"/>
     <w:p>
       <w:pPr>
         <w:pStyle w:val="berschrift1"/>
@@ -6079,7 +6079,7 @@
         <w:t xml:space="preserve">Impressum</w:t>
       </w:r>
     </w:p>
-    <w:bookmarkStart w:id="194" w:name="urheberrecht-und-lizensierung"/>
+    <w:bookmarkStart w:id="195" w:name="urheberrecht-und-lizensierung"/>
     <w:p>
       <w:pPr>
         <w:pStyle w:val="berschrift2"/>
@@ -6134,7 +6134,7 @@
       <w:r>
         <w:t xml:space="preserve"> </w:t>
       </w:r>
-      <w:hyperlink r:id="rId20">
+      <w:hyperlink r:id="rId192">
         <w:r>
           <w:rPr>
             <w:rStyle w:val="Hyperlink"/>
@@ -6153,7 +6153,7 @@
       <w:r>
         <w:t xml:space="preserve"> </w:t>
       </w:r>
-      <w:hyperlink r:id="rId192">
+      <w:hyperlink r:id="rId193">
         <w:r>
           <w:rPr>
             <w:rStyle w:val="Hyperlink"/>
@@ -6183,7 +6183,7 @@
       <w:r>
         <w:t xml:space="preserve"> </w:t>
       </w:r>
-      <w:hyperlink r:id="rId193">
+      <w:hyperlink r:id="rId194">
         <w:r>
           <w:rPr>
             <w:rStyle w:val="Hyperlink"/>
@@ -6200,9 +6200,9 @@
         <w:t xml:space="preserve">Alle Inhalte und Codes von Dritten unterliegen dem Urheberrecht der Autor:innen und ihren jeweiligen OSI-konformen offenen Lizenzen für den Code und der Creative Commons Attribution-ShareAlike 4.0 International für den Inhalt.</w:t>
       </w:r>
     </w:p>
-    <w:bookmarkEnd w:id="194"/>
     <w:bookmarkEnd w:id="195"/>
-    <w:bookmarkStart w:id="197" w:name="mitwirkende"/>
+    <w:bookmarkEnd w:id="196"/>
+    <w:bookmarkStart w:id="198" w:name="mitwirkende"/>
     <w:p>
       <w:pPr>
         <w:pStyle w:val="berschrift1"/>
@@ -6211,7 +6211,7 @@
         <w:t xml:space="preserve">Mitwirkende</w:t>
       </w:r>
     </w:p>
-    <w:bookmarkStart w:id="196" w:name="programmierung"/>
+    <w:bookmarkStart w:id="197" w:name="programmierung"/>
     <w:p>
       <w:pPr>
         <w:pStyle w:val="berschrift2"/>
@@ -6228,9 +6228,9 @@
         <w:t xml:space="preserve">Siehe: Software Citation</w:t>
       </w:r>
     </w:p>
-    <w:bookmarkEnd w:id="196"/>
     <w:bookmarkEnd w:id="197"/>
-    <w:bookmarkStart w:id="201" w:name="literatur"/>
+    <w:bookmarkEnd w:id="198"/>
+    <w:bookmarkStart w:id="202" w:name="literatur"/>
     <w:p>
       <w:pPr>
         <w:pStyle w:val="berschrift1"/>
@@ -6239,8 +6239,8 @@
         <w:t xml:space="preserve">Literatur</w:t>
       </w:r>
     </w:p>
-    <w:bookmarkStart w:id="200" w:name="refs"/>
-    <w:bookmarkStart w:id="199" w:name="ref-epa_climate_2013"/>
+    <w:bookmarkStart w:id="201" w:name="refs"/>
+    <w:bookmarkStart w:id="200" w:name="ref-epa_climate_2013"/>
     <w:p>
       <w:pPr>
         <w:pStyle w:val="Bibliography"/>
@@ -6272,7 +6272,7 @@
       <w:r>
         <w:t xml:space="preserve"> </w:t>
       </w:r>
-      <w:hyperlink r:id="rId198">
+      <w:hyperlink r:id="rId199">
         <w:r>
           <w:rPr>
             <w:rStyle w:val="Hyperlink"/>
@@ -6284,9 +6284,9 @@
         <w:t xml:space="preserve">.</w:t>
       </w:r>
     </w:p>
-    <w:bookmarkEnd w:id="199"/>
     <w:bookmarkEnd w:id="200"/>
     <w:bookmarkEnd w:id="201"/>
+    <w:bookmarkEnd w:id="202"/>
     <w:sectPr>
       <w:headerReference r:id="rId9" w:type="default"/>
       <w:footerReference r:id="rId11" w:type="default"/>

</xml_diff>